<commit_message>
Prueba completa con 16 productores + archivos con tildes
</commit_message>
<xml_diff>
--- a/Documentos/Prueba completa - datos 31-08-2017.docx
+++ b/Documentos/Prueba completa - datos 31-08-2017.docx
@@ -1,11 +1,12 @@
 
 <file path=word/document.xml><?xml version="1.0" encoding="utf-8"?>
-<w:document xmlns:wpc="http://schemas.microsoft.com/office/word/2010/wordprocessingCanvas" xmlns:cx="http://schemas.microsoft.com/office/drawing/2014/chartex" xmlns:cx1="http://schemas.microsoft.com/office/drawing/2015/9/8/chartex" xmlns:cx2="http://schemas.microsoft.com/office/drawing/2015/10/21/chartex" xmlns:cx3="http://schemas.microsoft.com/office/drawing/2016/5/9/chartex" xmlns:cx4="http://schemas.microsoft.com/office/drawing/2016/5/10/chartex" xmlns:cx5="http://schemas.microsoft.com/office/drawing/2016/5/11/chartex" xmlns:cx6="http://schemas.microsoft.com/office/drawing/2016/5/12/chartex" xmlns:cx7="http://schemas.microsoft.com/office/drawing/2016/5/13/chartex" xmlns:cx8="http://schemas.microsoft.com/office/drawing/2016/5/14/chartex" xmlns:mc="http://schemas.openxmlformats.org/markup-compatibility/2006" xmlns:aink="http://schemas.microsoft.com/office/drawing/2016/ink" xmlns:am3d="http://schemas.microsoft.com/office/drawing/2017/model3d" xmlns:o="urn:schemas-microsoft-com:office:office" xmlns:r="http://schemas.openxmlformats.org/officeDocument/2006/relationships" xmlns:m="http://schemas.openxmlformats.org/officeDocument/2006/math" xmlns:v="urn:schemas-microsoft-com:vml" xmlns:wp14="http://schemas.microsoft.com/office/word/2010/wordprocessingDrawing" xmlns:wp="http://schemas.openxmlformats.org/drawingml/2006/wordprocessingDrawing" xmlns:w10="urn:schemas-microsoft-com:office:word" xmlns:w="http://schemas.openxmlformats.org/wordprocessingml/2006/main" xmlns:w14="http://schemas.microsoft.com/office/word/2010/wordml" xmlns:w15="http://schemas.microsoft.com/office/word/2012/wordml" xmlns:w16cid="http://schemas.microsoft.com/office/word/2016/wordml/cid" xmlns:w16se="http://schemas.microsoft.com/office/word/2015/wordml/symex" xmlns:wpg="http://schemas.microsoft.com/office/word/2010/wordprocessingGroup" xmlns:wpi="http://schemas.microsoft.com/office/word/2010/wordprocessingInk" xmlns:wne="http://schemas.microsoft.com/office/word/2006/wordml" xmlns:wps="http://schemas.microsoft.com/office/word/2010/wordprocessingShape" mc:Ignorable="w14 w15 w16se w16cid wp14">
+<w:document xmlns:wpc="http://schemas.microsoft.com/office/word/2010/wordprocessingCanvas" xmlns:cx="http://schemas.microsoft.com/office/drawing/2014/chartex" xmlns:mc="http://schemas.openxmlformats.org/markup-compatibility/2006" xmlns:o="urn:schemas-microsoft-com:office:office" xmlns:r="http://schemas.openxmlformats.org/officeDocument/2006/relationships" xmlns:m="http://schemas.openxmlformats.org/officeDocument/2006/math" xmlns:v="urn:schemas-microsoft-com:vml" xmlns:wp14="http://schemas.microsoft.com/office/word/2010/wordprocessingDrawing" xmlns:wp="http://schemas.openxmlformats.org/drawingml/2006/wordprocessingDrawing" xmlns:w10="urn:schemas-microsoft-com:office:word" xmlns:w="http://schemas.openxmlformats.org/wordprocessingml/2006/main" xmlns:w14="http://schemas.microsoft.com/office/word/2010/wordml" xmlns:w15="http://schemas.microsoft.com/office/word/2012/wordml" xmlns:w16se="http://schemas.microsoft.com/office/word/2015/wordml/symex" xmlns:wpg="http://schemas.microsoft.com/office/word/2010/wordprocessingGroup" xmlns:wpi="http://schemas.microsoft.com/office/word/2010/wordprocessingInk" xmlns:wne="http://schemas.microsoft.com/office/word/2006/wordml" xmlns:wps="http://schemas.microsoft.com/office/word/2010/wordprocessingShape" mc:Ignorable="w14 w15 w16se wp14">
   <w:body>
     <w:p>
       <w:r>
         <w:rPr>
           <w:noProof/>
+          <w:lang w:val="es-CO" w:eastAsia="es-CO"/>
         </w:rPr>
         <w:drawing>
           <wp:inline distT="0" distB="0" distL="0" distR="0" wp14:anchorId="0B5797F3" wp14:editId="4515E761">
@@ -46,6 +47,7 @@
       <w:r>
         <w:rPr>
           <w:noProof/>
+          <w:lang w:val="es-CO" w:eastAsia="es-CO"/>
         </w:rPr>
         <w:drawing>
           <wp:inline distT="0" distB="0" distL="0" distR="0" wp14:anchorId="337EA954" wp14:editId="4C898190">
@@ -86,6 +88,7 @@
       <w:r>
         <w:rPr>
           <w:noProof/>
+          <w:lang w:val="es-CO" w:eastAsia="es-CO"/>
         </w:rPr>
         <w:lastRenderedPageBreak/>
         <w:drawing>
@@ -127,6 +130,7 @@
       <w:r>
         <w:rPr>
           <w:noProof/>
+          <w:lang w:val="es-CO" w:eastAsia="es-CO"/>
         </w:rPr>
         <w:drawing>
           <wp:inline distT="0" distB="0" distL="0" distR="0" wp14:anchorId="6CFB2E63" wp14:editId="1274C6ED">
@@ -167,6 +171,7 @@
       <w:r>
         <w:rPr>
           <w:noProof/>
+          <w:lang w:val="es-CO" w:eastAsia="es-CO"/>
         </w:rPr>
         <w:lastRenderedPageBreak/>
         <w:drawing>
@@ -208,6 +213,7 @@
       <w:r>
         <w:rPr>
           <w:noProof/>
+          <w:lang w:val="es-CO" w:eastAsia="es-CO"/>
         </w:rPr>
         <w:drawing>
           <wp:inline distT="0" distB="0" distL="0" distR="0" wp14:anchorId="3AFEC6FF" wp14:editId="576543F5">
@@ -248,6 +254,7 @@
       <w:r>
         <w:rPr>
           <w:noProof/>
+          <w:lang w:val="es-CO" w:eastAsia="es-CO"/>
         </w:rPr>
         <w:lastRenderedPageBreak/>
         <w:drawing>
@@ -289,6 +296,7 @@
       <w:r>
         <w:rPr>
           <w:noProof/>
+          <w:lang w:val="es-CO" w:eastAsia="es-CO"/>
         </w:rPr>
         <w:drawing>
           <wp:inline distT="0" distB="0" distL="0" distR="0" wp14:anchorId="767CC602" wp14:editId="0D0B9484">
@@ -329,6 +337,7 @@
       <w:r>
         <w:rPr>
           <w:noProof/>
+          <w:lang w:val="es-CO" w:eastAsia="es-CO"/>
         </w:rPr>
         <w:lastRenderedPageBreak/>
         <w:drawing>
@@ -370,6 +379,7 @@
       <w:r>
         <w:rPr>
           <w:noProof/>
+          <w:lang w:val="es-CO" w:eastAsia="es-CO"/>
         </w:rPr>
         <w:drawing>
           <wp:inline distT="0" distB="0" distL="0" distR="0" wp14:anchorId="728C97A6" wp14:editId="03303C84">
@@ -410,6 +420,7 @@
       <w:r>
         <w:rPr>
           <w:noProof/>
+          <w:lang w:val="es-CO" w:eastAsia="es-CO"/>
         </w:rPr>
         <w:lastRenderedPageBreak/>
         <w:drawing>
@@ -451,6 +462,217 @@
       <w:r>
         <w:rPr>
           <w:noProof/>
+          <w:lang w:val="es-CO" w:eastAsia="es-CO"/>
+        </w:rPr>
+        <mc:AlternateContent>
+          <mc:Choice Requires="wps">
+            <w:drawing>
+              <wp:anchor distT="0" distB="0" distL="114300" distR="114300" simplePos="0" relativeHeight="251659264" behindDoc="0" locked="0" layoutInCell="1" allowOverlap="1" wp14:anchorId="4D1A9D9C" wp14:editId="111D38B9">
+                <wp:simplePos x="0" y="0"/>
+                <wp:positionH relativeFrom="column">
+                  <wp:posOffset>3058478</wp:posOffset>
+                </wp:positionH>
+                <wp:positionV relativeFrom="page">
+                  <wp:posOffset>4933950</wp:posOffset>
+                </wp:positionV>
+                <wp:extent cx="438150" cy="85725"/>
+                <wp:effectExtent l="0" t="0" r="19050" b="28575"/>
+                <wp:wrapNone/>
+                <wp:docPr id="4" name="Rectangle 4"/>
+                <wp:cNvGraphicFramePr/>
+                <a:graphic xmlns:a="http://schemas.openxmlformats.org/drawingml/2006/main">
+                  <a:graphicData uri="http://schemas.microsoft.com/office/word/2010/wordprocessingShape">
+                    <wps:wsp>
+                      <wps:cNvSpPr/>
+                      <wps:spPr>
+                        <a:xfrm>
+                          <a:off x="0" y="0"/>
+                          <a:ext cx="438150" cy="85725"/>
+                        </a:xfrm>
+                        <a:prstGeom prst="rect">
+                          <a:avLst/>
+                        </a:prstGeom>
+                        <a:noFill/>
+                        <a:ln>
+                          <a:solidFill>
+                            <a:srgbClr val="FF0000"/>
+                          </a:solidFill>
+                        </a:ln>
+                      </wps:spPr>
+                      <wps:style>
+                        <a:lnRef idx="2">
+                          <a:schemeClr val="accent1">
+                            <a:shade val="50000"/>
+                          </a:schemeClr>
+                        </a:lnRef>
+                        <a:fillRef idx="1">
+                          <a:schemeClr val="accent1"/>
+                        </a:fillRef>
+                        <a:effectRef idx="0">
+                          <a:schemeClr val="accent1"/>
+                        </a:effectRef>
+                        <a:fontRef idx="minor">
+                          <a:schemeClr val="lt1"/>
+                        </a:fontRef>
+                      </wps:style>
+                      <wps:bodyPr rot="0" spcFirstLastPara="0" vertOverflow="overflow" horzOverflow="overflow" vert="horz" wrap="square" lIns="91440" tIns="45720" rIns="91440" bIns="45720" numCol="1" spcCol="0" rtlCol="0" fromWordArt="0" anchor="ctr" anchorCtr="0" forceAA="0" compatLnSpc="1">
+                        <a:prstTxWarp prst="textNoShape">
+                          <a:avLst/>
+                        </a:prstTxWarp>
+                        <a:noAutofit/>
+                      </wps:bodyPr>
+                    </wps:wsp>
+                  </a:graphicData>
+                </a:graphic>
+              </wp:anchor>
+            </w:drawing>
+          </mc:Choice>
+          <mc:Fallback>
+            <w:pict>
+              <v:rect w14:anchorId="5D7A96D1" id="Rectangle 4" o:spid="_x0000_s1026" style="position:absolute;margin-left:240.85pt;margin-top:388.5pt;width:34.5pt;height:6.75pt;z-index:251659264;visibility:visible;mso-wrap-style:square;mso-wrap-distance-left:9pt;mso-wrap-distance-top:0;mso-wrap-distance-right:9pt;mso-wrap-distance-bottom:0;mso-position-horizontal:absolute;mso-position-horizontal-relative:text;mso-position-vertical:absolute;mso-position-vertical-relative:page;v-text-anchor:middle" o:gfxdata="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" filled="f" strokecolor="red" strokeweight="1pt">
+                <w10:wrap anchory="page"/>
+              </v:rect>
+            </w:pict>
+          </mc:Fallback>
+        </mc:AlternateContent>
+      </w:r>
+      <w:r>
+        <w:rPr>
+          <w:noProof/>
+          <w:lang w:val="es-CO" w:eastAsia="es-CO"/>
+        </w:rPr>
+        <w:t xml:space="preserve">Da </w:t>
+      </w:r>
+      <w:r>
+        <w:rPr>
+          <w:noProof/>
+          <w:lang w:val="es-CO" w:eastAsia="es-CO"/>
+        </w:rPr>
+        <mc:AlternateContent>
+          <mc:Choice Requires="wps">
+            <w:drawing>
+              <wp:anchor distT="0" distB="0" distL="114300" distR="114300" simplePos="0" relativeHeight="251661312" behindDoc="0" locked="0" layoutInCell="1" allowOverlap="1" wp14:anchorId="1F8C06D5" wp14:editId="59EED9AB">
+                <wp:simplePos x="0" y="0"/>
+                <wp:positionH relativeFrom="column">
+                  <wp:posOffset>3582353</wp:posOffset>
+                </wp:positionH>
+                <wp:positionV relativeFrom="page">
+                  <wp:posOffset>4938714</wp:posOffset>
+                </wp:positionV>
+                <wp:extent cx="728345" cy="190500"/>
+                <wp:effectExtent l="0" t="0" r="14605" b="19050"/>
+                <wp:wrapNone/>
+                <wp:docPr id="17" name="Rectangle 17"/>
+                <wp:cNvGraphicFramePr/>
+                <a:graphic xmlns:a="http://schemas.openxmlformats.org/drawingml/2006/main">
+                  <a:graphicData uri="http://schemas.microsoft.com/office/word/2010/wordprocessingShape">
+                    <wps:wsp>
+                      <wps:cNvSpPr/>
+                      <wps:spPr>
+                        <a:xfrm>
+                          <a:off x="0" y="0"/>
+                          <a:ext cx="728345" cy="190500"/>
+                        </a:xfrm>
+                        <a:prstGeom prst="rect">
+                          <a:avLst/>
+                        </a:prstGeom>
+                        <a:solidFill>
+                          <a:schemeClr val="tx1"/>
+                        </a:solidFill>
+                        <a:ln>
+                          <a:solidFill>
+                            <a:srgbClr val="FF0000"/>
+                          </a:solidFill>
+                        </a:ln>
+                      </wps:spPr>
+                      <wps:style>
+                        <a:lnRef idx="2">
+                          <a:schemeClr val="accent1">
+                            <a:shade val="50000"/>
+                          </a:schemeClr>
+                        </a:lnRef>
+                        <a:fillRef idx="1">
+                          <a:schemeClr val="accent1"/>
+                        </a:fillRef>
+                        <a:effectRef idx="0">
+                          <a:schemeClr val="accent1"/>
+                        </a:effectRef>
+                        <a:fontRef idx="minor">
+                          <a:schemeClr val="lt1"/>
+                        </a:fontRef>
+                      </wps:style>
+                      <wps:txbx>
+                        <w:txbxContent>
+                          <w:p>
+                            <w:pPr>
+                              <w:jc w:val="center"/>
+                              <w:rPr>
+                                <w:sz w:val="12"/>
+                                <w:lang w:val="es-CO"/>
+                              </w:rPr>
+                            </w:pPr>
+                            <w:r>
+                              <w:rPr>
+                                <w:sz w:val="12"/>
+                                <w:lang w:val="es-CO"/>
+                              </w:rPr>
+                              <w:t>Da 51626</w:t>
+                            </w:r>
+                          </w:p>
+                        </w:txbxContent>
+                      </wps:txbx>
+                      <wps:bodyPr rot="0" spcFirstLastPara="0" vertOverflow="overflow" horzOverflow="overflow" vert="horz" wrap="square" lIns="91440" tIns="45720" rIns="91440" bIns="45720" numCol="1" spcCol="0" rtlCol="0" fromWordArt="0" anchor="ctr" anchorCtr="0" forceAA="0" compatLnSpc="1">
+                        <a:prstTxWarp prst="textNoShape">
+                          <a:avLst/>
+                        </a:prstTxWarp>
+                        <a:noAutofit/>
+                      </wps:bodyPr>
+                    </wps:wsp>
+                  </a:graphicData>
+                </a:graphic>
+                <wp14:sizeRelH relativeFrom="margin">
+                  <wp14:pctWidth>0</wp14:pctWidth>
+                </wp14:sizeRelH>
+                <wp14:sizeRelV relativeFrom="margin">
+                  <wp14:pctHeight>0</wp14:pctHeight>
+                </wp14:sizeRelV>
+              </wp:anchor>
+            </w:drawing>
+          </mc:Choice>
+          <mc:Fallback>
+            <w:pict>
+              <v:rect w14:anchorId="1F8C06D5" id="Rectangle 17" o:spid="_x0000_s1026" style="position:absolute;margin-left:282.1pt;margin-top:388.9pt;width:57.35pt;height:15pt;z-index:251661312;visibility:visible;mso-wrap-style:square;mso-width-percent:0;mso-height-percent:0;mso-wrap-distance-left:9pt;mso-wrap-distance-top:0;mso-wrap-distance-right:9pt;mso-wrap-distance-bottom:0;mso-position-horizontal:absolute;mso-position-horizontal-relative:text;mso-position-vertical:absolute;mso-position-vertical-relative:page;mso-width-percent:0;mso-height-percent:0;mso-width-relative:margin;mso-height-relative:margin;v-text-anchor:middle" o:gfxdata="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" fillcolor="black [3213]" strokecolor="red" strokeweight="1pt">
+                <v:textbox>
+                  <w:txbxContent>
+                    <w:p>
+                      <w:pPr>
+                        <w:jc w:val="center"/>
+                        <w:rPr>
+                          <w:sz w:val="12"/>
+                          <w:lang w:val="es-CO"/>
+                        </w:rPr>
+                      </w:pPr>
+                      <w:r>
+                        <w:rPr>
+                          <w:sz w:val="12"/>
+                          <w:lang w:val="es-CO"/>
+                        </w:rPr>
+                        <w:t>Da 51626</w:t>
+                      </w:r>
+                    </w:p>
+                  </w:txbxContent>
+                </v:textbox>
+                <w10:wrap anchory="page"/>
+              </v:rect>
+            </w:pict>
+          </mc:Fallback>
+        </mc:AlternateContent>
+      </w:r>
+      <w:bookmarkStart w:id="0" w:name="_GoBack"/>
+      <w:r>
+        <w:rPr>
+          <w:noProof/>
+          <w:lang w:val="es-CO" w:eastAsia="es-CO"/>
         </w:rPr>
         <w:drawing>
           <wp:inline distT="0" distB="0" distL="0" distR="0" wp14:anchorId="12D49275" wp14:editId="445F14E1">
@@ -488,9 +710,13 @@
           </wp:inline>
         </w:drawing>
       </w:r>
-      <w:r>
-        <w:rPr>
-          <w:noProof/>
+      <w:bookmarkEnd w:id="0"/>
+    </w:p>
+    <w:p>
+      <w:r>
+        <w:rPr>
+          <w:noProof/>
+          <w:lang w:val="es-CO" w:eastAsia="es-CO"/>
         </w:rPr>
         <w:lastRenderedPageBreak/>
         <w:drawing>
@@ -534,6 +760,7 @@
       <w:r>
         <w:rPr>
           <w:noProof/>
+          <w:lang w:val="es-CO" w:eastAsia="es-CO"/>
         </w:rPr>
         <w:lastRenderedPageBreak/>
         <w:drawing>
@@ -575,6 +802,7 @@
       <w:r>
         <w:rPr>
           <w:noProof/>
+          <w:lang w:val="es-CO" w:eastAsia="es-CO"/>
         </w:rPr>
         <w:drawing>
           <wp:inline distT="0" distB="0" distL="0" distR="0" wp14:anchorId="6945360F" wp14:editId="4E6925EA">
@@ -612,8 +840,6 @@
           </wp:inline>
         </w:drawing>
       </w:r>
-      <w:bookmarkStart w:id="0" w:name="_GoBack"/>
-      <w:bookmarkEnd w:id="0"/>
     </w:p>
     <w:sectPr>
       <w:pgSz w:w="11906" w:h="16838"/>
@@ -626,7 +852,7 @@
 </file>
 
 <file path=word/styles.xml><?xml version="1.0" encoding="utf-8"?>
-<w:styles xmlns:mc="http://schemas.openxmlformats.org/markup-compatibility/2006" xmlns:r="http://schemas.openxmlformats.org/officeDocument/2006/relationships" xmlns:w="http://schemas.openxmlformats.org/wordprocessingml/2006/main" xmlns:w14="http://schemas.microsoft.com/office/word/2010/wordml" xmlns:w15="http://schemas.microsoft.com/office/word/2012/wordml" xmlns:w16cid="http://schemas.microsoft.com/office/word/2016/wordml/cid" xmlns:w16se="http://schemas.microsoft.com/office/word/2015/wordml/symex" mc:Ignorable="w14 w15 w16se w16cid">
+<w:styles xmlns:mc="http://schemas.openxmlformats.org/markup-compatibility/2006" xmlns:r="http://schemas.openxmlformats.org/officeDocument/2006/relationships" xmlns:w="http://schemas.openxmlformats.org/wordprocessingml/2006/main" xmlns:w14="http://schemas.microsoft.com/office/word/2010/wordml" xmlns:w15="http://schemas.microsoft.com/office/word/2012/wordml" xmlns:w16se="http://schemas.microsoft.com/office/word/2015/wordml/symex" mc:Ignorable="w14 w15 w16se">
   <w:docDefaults>
     <w:rPrDefault>
       <w:rPr>
@@ -642,7 +868,7 @@
       </w:pPr>
     </w:pPrDefault>
   </w:docDefaults>
-  <w:latentStyles w:defLockedState="0" w:defUIPriority="99" w:defSemiHidden="0" w:defUnhideWhenUsed="0" w:defQFormat="0" w:count="375">
+  <w:latentStyles w:defLockedState="0" w:defUIPriority="99" w:defSemiHidden="0" w:defUnhideWhenUsed="0" w:defQFormat="0" w:count="371">
     <w:lsdException w:name="Normal" w:uiPriority="0" w:qFormat="1"/>
     <w:lsdException w:name="heading 1" w:uiPriority="9" w:qFormat="1"/>
     <w:lsdException w:name="heading 2" w:semiHidden="1" w:uiPriority="9" w:unhideWhenUsed="1" w:qFormat="1"/>
@@ -1014,22 +1240,18 @@
     <w:lsdException w:name="List Table 5 Dark Accent 6" w:uiPriority="50"/>
     <w:lsdException w:name="List Table 6 Colorful Accent 6" w:uiPriority="51"/>
     <w:lsdException w:name="List Table 7 Colorful Accent 6" w:uiPriority="52"/>
-    <w:lsdException w:name="Mention" w:semiHidden="1" w:unhideWhenUsed="1"/>
-    <w:lsdException w:name="Smart Hyperlink" w:semiHidden="1" w:unhideWhenUsed="1"/>
-    <w:lsdException w:name="Hashtag" w:semiHidden="1" w:unhideWhenUsed="1"/>
-    <w:lsdException w:name="Unresolved Mention" w:semiHidden="1" w:unhideWhenUsed="1"/>
   </w:latentStyles>
   <w:style w:type="paragraph" w:default="1" w:styleId="Normal">
     <w:name w:val="Normal"/>
     <w:qFormat/>
   </w:style>
-  <w:style w:type="character" w:default="1" w:styleId="Fuentedeprrafopredeter">
+  <w:style w:type="character" w:default="1" w:styleId="DefaultParagraphFont">
     <w:name w:val="Default Paragraph Font"/>
     <w:uiPriority w:val="1"/>
     <w:semiHidden/>
     <w:unhideWhenUsed/>
   </w:style>
-  <w:style w:type="table" w:default="1" w:styleId="Tablanormal">
+  <w:style w:type="table" w:default="1" w:styleId="TableNormal">
     <w:name w:val="Normal Table"/>
     <w:uiPriority w:val="99"/>
     <w:semiHidden/>
@@ -1044,11 +1266,109 @@
       </w:tblCellMar>
     </w:tblPr>
   </w:style>
-  <w:style w:type="numbering" w:default="1" w:styleId="Sinlista">
+  <w:style w:type="numbering" w:default="1" w:styleId="NoList">
     <w:name w:val="No List"/>
     <w:uiPriority w:val="99"/>
     <w:semiHidden/>
     <w:unhideWhenUsed/>
+  </w:style>
+  <w:style w:type="character" w:styleId="CommentReference">
+    <w:name w:val="annotation reference"/>
+    <w:basedOn w:val="DefaultParagraphFont"/>
+    <w:uiPriority w:val="99"/>
+    <w:semiHidden/>
+    <w:unhideWhenUsed/>
+    <w:rsid w:val="007C56AA"/>
+    <w:rPr>
+      <w:sz w:val="16"/>
+      <w:szCs w:val="16"/>
+    </w:rPr>
+  </w:style>
+  <w:style w:type="paragraph" w:styleId="CommentText">
+    <w:name w:val="annotation text"/>
+    <w:basedOn w:val="Normal"/>
+    <w:link w:val="CommentTextChar"/>
+    <w:uiPriority w:val="99"/>
+    <w:semiHidden/>
+    <w:unhideWhenUsed/>
+    <w:rsid w:val="007C56AA"/>
+    <w:pPr>
+      <w:spacing w:line="240" w:lineRule="auto"/>
+    </w:pPr>
+    <w:rPr>
+      <w:sz w:val="20"/>
+      <w:szCs w:val="20"/>
+    </w:rPr>
+  </w:style>
+  <w:style w:type="character" w:customStyle="1" w:styleId="CommentTextChar">
+    <w:name w:val="Comment Text Char"/>
+    <w:basedOn w:val="DefaultParagraphFont"/>
+    <w:link w:val="CommentText"/>
+    <w:uiPriority w:val="99"/>
+    <w:semiHidden/>
+    <w:rsid w:val="007C56AA"/>
+    <w:rPr>
+      <w:sz w:val="20"/>
+      <w:szCs w:val="20"/>
+    </w:rPr>
+  </w:style>
+  <w:style w:type="paragraph" w:styleId="CommentSubject">
+    <w:name w:val="annotation subject"/>
+    <w:basedOn w:val="CommentText"/>
+    <w:next w:val="CommentText"/>
+    <w:link w:val="CommentSubjectChar"/>
+    <w:uiPriority w:val="99"/>
+    <w:semiHidden/>
+    <w:unhideWhenUsed/>
+    <w:rsid w:val="007C56AA"/>
+    <w:rPr>
+      <w:b/>
+      <w:bCs/>
+    </w:rPr>
+  </w:style>
+  <w:style w:type="character" w:customStyle="1" w:styleId="CommentSubjectChar">
+    <w:name w:val="Comment Subject Char"/>
+    <w:basedOn w:val="CommentTextChar"/>
+    <w:link w:val="CommentSubject"/>
+    <w:uiPriority w:val="99"/>
+    <w:semiHidden/>
+    <w:rsid w:val="007C56AA"/>
+    <w:rPr>
+      <w:b/>
+      <w:bCs/>
+      <w:sz w:val="20"/>
+      <w:szCs w:val="20"/>
+    </w:rPr>
+  </w:style>
+  <w:style w:type="paragraph" w:styleId="BalloonText">
+    <w:name w:val="Balloon Text"/>
+    <w:basedOn w:val="Normal"/>
+    <w:link w:val="BalloonTextChar"/>
+    <w:uiPriority w:val="99"/>
+    <w:semiHidden/>
+    <w:unhideWhenUsed/>
+    <w:rsid w:val="007C56AA"/>
+    <w:pPr>
+      <w:spacing w:after="0" w:line="240" w:lineRule="auto"/>
+    </w:pPr>
+    <w:rPr>
+      <w:rFonts w:ascii="Segoe UI" w:hAnsi="Segoe UI" w:cs="Segoe UI"/>
+      <w:sz w:val="18"/>
+      <w:szCs w:val="18"/>
+    </w:rPr>
+  </w:style>
+  <w:style w:type="character" w:customStyle="1" w:styleId="BalloonTextChar">
+    <w:name w:val="Balloon Text Char"/>
+    <w:basedOn w:val="DefaultParagraphFont"/>
+    <w:link w:val="BalloonText"/>
+    <w:uiPriority w:val="99"/>
+    <w:semiHidden/>
+    <w:rsid w:val="007C56AA"/>
+    <w:rPr>
+      <w:rFonts w:ascii="Segoe UI" w:hAnsi="Segoe UI" w:cs="Segoe UI"/>
+      <w:sz w:val="18"/>
+      <w:szCs w:val="18"/>
+    </w:rPr>
   </w:style>
 </w:styles>
 </file>

</xml_diff>

<commit_message>
Prueba completa + todos -3 archivos
</commit_message>
<xml_diff>
--- a/Documentos/Prueba completa - datos 31-08-2017.docx
+++ b/Documentos/Prueba completa - datos 31-08-2017.docx
@@ -1,11 +1,12 @@
 
 <file path=word/document.xml><?xml version="1.0" encoding="utf-8"?>
-<w:document xmlns:wpc="http://schemas.microsoft.com/office/word/2010/wordprocessingCanvas" xmlns:cx="http://schemas.microsoft.com/office/drawing/2014/chartex" xmlns:cx1="http://schemas.microsoft.com/office/drawing/2015/9/8/chartex" xmlns:cx2="http://schemas.microsoft.com/office/drawing/2015/10/21/chartex" xmlns:cx3="http://schemas.microsoft.com/office/drawing/2016/5/9/chartex" xmlns:cx4="http://schemas.microsoft.com/office/drawing/2016/5/10/chartex" xmlns:cx5="http://schemas.microsoft.com/office/drawing/2016/5/11/chartex" xmlns:cx6="http://schemas.microsoft.com/office/drawing/2016/5/12/chartex" xmlns:cx7="http://schemas.microsoft.com/office/drawing/2016/5/13/chartex" xmlns:cx8="http://schemas.microsoft.com/office/drawing/2016/5/14/chartex" xmlns:mc="http://schemas.openxmlformats.org/markup-compatibility/2006" xmlns:aink="http://schemas.microsoft.com/office/drawing/2016/ink" xmlns:am3d="http://schemas.microsoft.com/office/drawing/2017/model3d" xmlns:o="urn:schemas-microsoft-com:office:office" xmlns:r="http://schemas.openxmlformats.org/officeDocument/2006/relationships" xmlns:m="http://schemas.openxmlformats.org/officeDocument/2006/math" xmlns:v="urn:schemas-microsoft-com:vml" xmlns:wp14="http://schemas.microsoft.com/office/word/2010/wordprocessingDrawing" xmlns:wp="http://schemas.openxmlformats.org/drawingml/2006/wordprocessingDrawing" xmlns:w10="urn:schemas-microsoft-com:office:word" xmlns:w="http://schemas.openxmlformats.org/wordprocessingml/2006/main" xmlns:w14="http://schemas.microsoft.com/office/word/2010/wordml" xmlns:w15="http://schemas.microsoft.com/office/word/2012/wordml" xmlns:w16cid="http://schemas.microsoft.com/office/word/2016/wordml/cid" xmlns:w16se="http://schemas.microsoft.com/office/word/2015/wordml/symex" xmlns:wpg="http://schemas.microsoft.com/office/word/2010/wordprocessingGroup" xmlns:wpi="http://schemas.microsoft.com/office/word/2010/wordprocessingInk" xmlns:wne="http://schemas.microsoft.com/office/word/2006/wordml" xmlns:wps="http://schemas.microsoft.com/office/word/2010/wordprocessingShape" mc:Ignorable="w14 w15 w16se w16cid wp14">
+<w:document xmlns:wpc="http://schemas.microsoft.com/office/word/2010/wordprocessingCanvas" xmlns:cx="http://schemas.microsoft.com/office/drawing/2014/chartex" xmlns:mc="http://schemas.openxmlformats.org/markup-compatibility/2006" xmlns:o="urn:schemas-microsoft-com:office:office" xmlns:r="http://schemas.openxmlformats.org/officeDocument/2006/relationships" xmlns:m="http://schemas.openxmlformats.org/officeDocument/2006/math" xmlns:v="urn:schemas-microsoft-com:vml" xmlns:wp14="http://schemas.microsoft.com/office/word/2010/wordprocessingDrawing" xmlns:wp="http://schemas.openxmlformats.org/drawingml/2006/wordprocessingDrawing" xmlns:w10="urn:schemas-microsoft-com:office:word" xmlns:w="http://schemas.openxmlformats.org/wordprocessingml/2006/main" xmlns:w14="http://schemas.microsoft.com/office/word/2010/wordml" xmlns:w15="http://schemas.microsoft.com/office/word/2012/wordml" xmlns:w16se="http://schemas.microsoft.com/office/word/2015/wordml/symex" xmlns:wpg="http://schemas.microsoft.com/office/word/2010/wordprocessingGroup" xmlns:wpi="http://schemas.microsoft.com/office/word/2010/wordprocessingInk" xmlns:wne="http://schemas.microsoft.com/office/word/2006/wordml" xmlns:wps="http://schemas.microsoft.com/office/word/2010/wordprocessingShape" mc:Ignorable="w14 w15 w16se wp14">
   <w:body>
     <w:p>
       <w:r>
         <w:rPr>
           <w:noProof/>
+          <w:lang w:val="es-CO" w:eastAsia="es-CO"/>
         </w:rPr>
         <w:drawing>
           <wp:inline distT="0" distB="0" distL="0" distR="0" wp14:anchorId="0B5797F3" wp14:editId="4515E761">
@@ -46,6 +47,7 @@
       <w:r>
         <w:rPr>
           <w:noProof/>
+          <w:lang w:val="es-CO" w:eastAsia="es-CO"/>
         </w:rPr>
         <w:drawing>
           <wp:inline distT="0" distB="0" distL="0" distR="0" wp14:anchorId="337EA954" wp14:editId="4C898190">
@@ -86,6 +88,7 @@
       <w:r>
         <w:rPr>
           <w:noProof/>
+          <w:lang w:val="es-CO" w:eastAsia="es-CO"/>
         </w:rPr>
         <w:lastRenderedPageBreak/>
         <w:drawing>
@@ -127,6 +130,7 @@
       <w:r>
         <w:rPr>
           <w:noProof/>
+          <w:lang w:val="es-CO" w:eastAsia="es-CO"/>
         </w:rPr>
         <w:drawing>
           <wp:inline distT="0" distB="0" distL="0" distR="0" wp14:anchorId="6CFB2E63" wp14:editId="1274C6ED">
@@ -167,6 +171,7 @@
       <w:r>
         <w:rPr>
           <w:noProof/>
+          <w:lang w:val="es-CO" w:eastAsia="es-CO"/>
         </w:rPr>
         <w:lastRenderedPageBreak/>
         <w:drawing>
@@ -208,6 +213,7 @@
       <w:r>
         <w:rPr>
           <w:noProof/>
+          <w:lang w:val="es-CO" w:eastAsia="es-CO"/>
         </w:rPr>
         <w:drawing>
           <wp:inline distT="0" distB="0" distL="0" distR="0" wp14:anchorId="3AFEC6FF" wp14:editId="576543F5">
@@ -248,6 +254,7 @@
       <w:r>
         <w:rPr>
           <w:noProof/>
+          <w:lang w:val="es-CO" w:eastAsia="es-CO"/>
         </w:rPr>
         <w:lastRenderedPageBreak/>
         <w:drawing>
@@ -289,6 +296,7 @@
       <w:r>
         <w:rPr>
           <w:noProof/>
+          <w:lang w:val="es-CO" w:eastAsia="es-CO"/>
         </w:rPr>
         <w:drawing>
           <wp:inline distT="0" distB="0" distL="0" distR="0" wp14:anchorId="767CC602" wp14:editId="0D0B9484">
@@ -329,6 +337,7 @@
       <w:r>
         <w:rPr>
           <w:noProof/>
+          <w:lang w:val="es-CO" w:eastAsia="es-CO"/>
         </w:rPr>
         <w:lastRenderedPageBreak/>
         <w:drawing>
@@ -370,6 +379,7 @@
       <w:r>
         <w:rPr>
           <w:noProof/>
+          <w:lang w:val="es-CO" w:eastAsia="es-CO"/>
         </w:rPr>
         <w:drawing>
           <wp:inline distT="0" distB="0" distL="0" distR="0" wp14:anchorId="728C97A6" wp14:editId="03303C84">
@@ -410,6 +420,7 @@
       <w:r>
         <w:rPr>
           <w:noProof/>
+          <w:lang w:val="es-CO" w:eastAsia="es-CO"/>
         </w:rPr>
         <w:lastRenderedPageBreak/>
         <w:drawing>
@@ -451,6 +462,217 @@
       <w:r>
         <w:rPr>
           <w:noProof/>
+          <w:lang w:val="es-CO" w:eastAsia="es-CO"/>
+        </w:rPr>
+        <mc:AlternateContent>
+          <mc:Choice Requires="wps">
+            <w:drawing>
+              <wp:anchor distT="0" distB="0" distL="114300" distR="114300" simplePos="0" relativeHeight="251659264" behindDoc="0" locked="0" layoutInCell="1" allowOverlap="1" wp14:anchorId="4D1A9D9C" wp14:editId="111D38B9">
+                <wp:simplePos x="0" y="0"/>
+                <wp:positionH relativeFrom="column">
+                  <wp:posOffset>3058478</wp:posOffset>
+                </wp:positionH>
+                <wp:positionV relativeFrom="page">
+                  <wp:posOffset>4933950</wp:posOffset>
+                </wp:positionV>
+                <wp:extent cx="438150" cy="85725"/>
+                <wp:effectExtent l="0" t="0" r="19050" b="28575"/>
+                <wp:wrapNone/>
+                <wp:docPr id="4" name="Rectangle 4"/>
+                <wp:cNvGraphicFramePr/>
+                <a:graphic xmlns:a="http://schemas.openxmlformats.org/drawingml/2006/main">
+                  <a:graphicData uri="http://schemas.microsoft.com/office/word/2010/wordprocessingShape">
+                    <wps:wsp>
+                      <wps:cNvSpPr/>
+                      <wps:spPr>
+                        <a:xfrm>
+                          <a:off x="0" y="0"/>
+                          <a:ext cx="438150" cy="85725"/>
+                        </a:xfrm>
+                        <a:prstGeom prst="rect">
+                          <a:avLst/>
+                        </a:prstGeom>
+                        <a:noFill/>
+                        <a:ln>
+                          <a:solidFill>
+                            <a:srgbClr val="FF0000"/>
+                          </a:solidFill>
+                        </a:ln>
+                      </wps:spPr>
+                      <wps:style>
+                        <a:lnRef idx="2">
+                          <a:schemeClr val="accent1">
+                            <a:shade val="50000"/>
+                          </a:schemeClr>
+                        </a:lnRef>
+                        <a:fillRef idx="1">
+                          <a:schemeClr val="accent1"/>
+                        </a:fillRef>
+                        <a:effectRef idx="0">
+                          <a:schemeClr val="accent1"/>
+                        </a:effectRef>
+                        <a:fontRef idx="minor">
+                          <a:schemeClr val="lt1"/>
+                        </a:fontRef>
+                      </wps:style>
+                      <wps:bodyPr rot="0" spcFirstLastPara="0" vertOverflow="overflow" horzOverflow="overflow" vert="horz" wrap="square" lIns="91440" tIns="45720" rIns="91440" bIns="45720" numCol="1" spcCol="0" rtlCol="0" fromWordArt="0" anchor="ctr" anchorCtr="0" forceAA="0" compatLnSpc="1">
+                        <a:prstTxWarp prst="textNoShape">
+                          <a:avLst/>
+                        </a:prstTxWarp>
+                        <a:noAutofit/>
+                      </wps:bodyPr>
+                    </wps:wsp>
+                  </a:graphicData>
+                </a:graphic>
+              </wp:anchor>
+            </w:drawing>
+          </mc:Choice>
+          <mc:Fallback>
+            <w:pict>
+              <v:rect w14:anchorId="5D7A96D1" id="Rectangle 4" o:spid="_x0000_s1026" style="position:absolute;margin-left:240.85pt;margin-top:388.5pt;width:34.5pt;height:6.75pt;z-index:251659264;visibility:visible;mso-wrap-style:square;mso-wrap-distance-left:9pt;mso-wrap-distance-top:0;mso-wrap-distance-right:9pt;mso-wrap-distance-bottom:0;mso-position-horizontal:absolute;mso-position-horizontal-relative:text;mso-position-vertical:absolute;mso-position-vertical-relative:page;v-text-anchor:middle" o:gfxdata="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" filled="f" strokecolor="red" strokeweight="1pt">
+                <w10:wrap anchory="page"/>
+              </v:rect>
+            </w:pict>
+          </mc:Fallback>
+        </mc:AlternateContent>
+      </w:r>
+      <w:r>
+        <w:rPr>
+          <w:noProof/>
+          <w:lang w:val="es-CO" w:eastAsia="es-CO"/>
+        </w:rPr>
+        <w:t xml:space="preserve">Da </w:t>
+      </w:r>
+      <w:r>
+        <w:rPr>
+          <w:noProof/>
+          <w:lang w:val="es-CO" w:eastAsia="es-CO"/>
+        </w:rPr>
+        <mc:AlternateContent>
+          <mc:Choice Requires="wps">
+            <w:drawing>
+              <wp:anchor distT="0" distB="0" distL="114300" distR="114300" simplePos="0" relativeHeight="251661312" behindDoc="0" locked="0" layoutInCell="1" allowOverlap="1" wp14:anchorId="1F8C06D5" wp14:editId="59EED9AB">
+                <wp:simplePos x="0" y="0"/>
+                <wp:positionH relativeFrom="column">
+                  <wp:posOffset>3582353</wp:posOffset>
+                </wp:positionH>
+                <wp:positionV relativeFrom="page">
+                  <wp:posOffset>4938714</wp:posOffset>
+                </wp:positionV>
+                <wp:extent cx="728345" cy="190500"/>
+                <wp:effectExtent l="0" t="0" r="14605" b="19050"/>
+                <wp:wrapNone/>
+                <wp:docPr id="17" name="Rectangle 17"/>
+                <wp:cNvGraphicFramePr/>
+                <a:graphic xmlns:a="http://schemas.openxmlformats.org/drawingml/2006/main">
+                  <a:graphicData uri="http://schemas.microsoft.com/office/word/2010/wordprocessingShape">
+                    <wps:wsp>
+                      <wps:cNvSpPr/>
+                      <wps:spPr>
+                        <a:xfrm>
+                          <a:off x="0" y="0"/>
+                          <a:ext cx="728345" cy="190500"/>
+                        </a:xfrm>
+                        <a:prstGeom prst="rect">
+                          <a:avLst/>
+                        </a:prstGeom>
+                        <a:solidFill>
+                          <a:schemeClr val="tx1"/>
+                        </a:solidFill>
+                        <a:ln>
+                          <a:solidFill>
+                            <a:srgbClr val="FF0000"/>
+                          </a:solidFill>
+                        </a:ln>
+                      </wps:spPr>
+                      <wps:style>
+                        <a:lnRef idx="2">
+                          <a:schemeClr val="accent1">
+                            <a:shade val="50000"/>
+                          </a:schemeClr>
+                        </a:lnRef>
+                        <a:fillRef idx="1">
+                          <a:schemeClr val="accent1"/>
+                        </a:fillRef>
+                        <a:effectRef idx="0">
+                          <a:schemeClr val="accent1"/>
+                        </a:effectRef>
+                        <a:fontRef idx="minor">
+                          <a:schemeClr val="lt1"/>
+                        </a:fontRef>
+                      </wps:style>
+                      <wps:txbx>
+                        <w:txbxContent>
+                          <w:p>
+                            <w:pPr>
+                              <w:jc w:val="center"/>
+                              <w:rPr>
+                                <w:sz w:val="12"/>
+                                <w:lang w:val="es-CO"/>
+                              </w:rPr>
+                            </w:pPr>
+                            <w:r>
+                              <w:rPr>
+                                <w:sz w:val="12"/>
+                                <w:lang w:val="es-CO"/>
+                              </w:rPr>
+                              <w:t>Da 51626</w:t>
+                            </w:r>
+                          </w:p>
+                        </w:txbxContent>
+                      </wps:txbx>
+                      <wps:bodyPr rot="0" spcFirstLastPara="0" vertOverflow="overflow" horzOverflow="overflow" vert="horz" wrap="square" lIns="91440" tIns="45720" rIns="91440" bIns="45720" numCol="1" spcCol="0" rtlCol="0" fromWordArt="0" anchor="ctr" anchorCtr="0" forceAA="0" compatLnSpc="1">
+                        <a:prstTxWarp prst="textNoShape">
+                          <a:avLst/>
+                        </a:prstTxWarp>
+                        <a:noAutofit/>
+                      </wps:bodyPr>
+                    </wps:wsp>
+                  </a:graphicData>
+                </a:graphic>
+                <wp14:sizeRelH relativeFrom="margin">
+                  <wp14:pctWidth>0</wp14:pctWidth>
+                </wp14:sizeRelH>
+                <wp14:sizeRelV relativeFrom="margin">
+                  <wp14:pctHeight>0</wp14:pctHeight>
+                </wp14:sizeRelV>
+              </wp:anchor>
+            </w:drawing>
+          </mc:Choice>
+          <mc:Fallback>
+            <w:pict>
+              <v:rect w14:anchorId="1F8C06D5" id="Rectangle 17" o:spid="_x0000_s1026" style="position:absolute;margin-left:282.1pt;margin-top:388.9pt;width:57.35pt;height:15pt;z-index:251661312;visibility:visible;mso-wrap-style:square;mso-width-percent:0;mso-height-percent:0;mso-wrap-distance-left:9pt;mso-wrap-distance-top:0;mso-wrap-distance-right:9pt;mso-wrap-distance-bottom:0;mso-position-horizontal:absolute;mso-position-horizontal-relative:text;mso-position-vertical:absolute;mso-position-vertical-relative:page;mso-width-percent:0;mso-height-percent:0;mso-width-relative:margin;mso-height-relative:margin;v-text-anchor:middle" o:gfxdata="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" fillcolor="black [3213]" strokecolor="red" strokeweight="1pt">
+                <v:textbox>
+                  <w:txbxContent>
+                    <w:p>
+                      <w:pPr>
+                        <w:jc w:val="center"/>
+                        <w:rPr>
+                          <w:sz w:val="12"/>
+                          <w:lang w:val="es-CO"/>
+                        </w:rPr>
+                      </w:pPr>
+                      <w:r>
+                        <w:rPr>
+                          <w:sz w:val="12"/>
+                          <w:lang w:val="es-CO"/>
+                        </w:rPr>
+                        <w:t>Da 51626</w:t>
+                      </w:r>
+                    </w:p>
+                  </w:txbxContent>
+                </v:textbox>
+                <w10:wrap anchory="page"/>
+              </v:rect>
+            </w:pict>
+          </mc:Fallback>
+        </mc:AlternateContent>
+      </w:r>
+      <w:bookmarkStart w:id="0" w:name="_GoBack"/>
+      <w:r>
+        <w:rPr>
+          <w:noProof/>
+          <w:lang w:val="es-CO" w:eastAsia="es-CO"/>
         </w:rPr>
         <w:drawing>
           <wp:inline distT="0" distB="0" distL="0" distR="0" wp14:anchorId="12D49275" wp14:editId="445F14E1">
@@ -488,9 +710,13 @@
           </wp:inline>
         </w:drawing>
       </w:r>
-      <w:r>
-        <w:rPr>
-          <w:noProof/>
+      <w:bookmarkEnd w:id="0"/>
+    </w:p>
+    <w:p>
+      <w:r>
+        <w:rPr>
+          <w:noProof/>
+          <w:lang w:val="es-CO" w:eastAsia="es-CO"/>
         </w:rPr>
         <w:lastRenderedPageBreak/>
         <w:drawing>
@@ -534,6 +760,7 @@
       <w:r>
         <w:rPr>
           <w:noProof/>
+          <w:lang w:val="es-CO" w:eastAsia="es-CO"/>
         </w:rPr>
         <w:lastRenderedPageBreak/>
         <w:drawing>
@@ -575,6 +802,7 @@
       <w:r>
         <w:rPr>
           <w:noProof/>
+          <w:lang w:val="es-CO" w:eastAsia="es-CO"/>
         </w:rPr>
         <w:drawing>
           <wp:inline distT="0" distB="0" distL="0" distR="0" wp14:anchorId="6945360F" wp14:editId="4E6925EA">
@@ -612,8 +840,6 @@
           </wp:inline>
         </w:drawing>
       </w:r>
-      <w:bookmarkStart w:id="0" w:name="_GoBack"/>
-      <w:bookmarkEnd w:id="0"/>
     </w:p>
     <w:sectPr>
       <w:pgSz w:w="11906" w:h="16838"/>
@@ -626,7 +852,7 @@
 </file>
 
 <file path=word/styles.xml><?xml version="1.0" encoding="utf-8"?>
-<w:styles xmlns:mc="http://schemas.openxmlformats.org/markup-compatibility/2006" xmlns:r="http://schemas.openxmlformats.org/officeDocument/2006/relationships" xmlns:w="http://schemas.openxmlformats.org/wordprocessingml/2006/main" xmlns:w14="http://schemas.microsoft.com/office/word/2010/wordml" xmlns:w15="http://schemas.microsoft.com/office/word/2012/wordml" xmlns:w16cid="http://schemas.microsoft.com/office/word/2016/wordml/cid" xmlns:w16se="http://schemas.microsoft.com/office/word/2015/wordml/symex" mc:Ignorable="w14 w15 w16se w16cid">
+<w:styles xmlns:mc="http://schemas.openxmlformats.org/markup-compatibility/2006" xmlns:r="http://schemas.openxmlformats.org/officeDocument/2006/relationships" xmlns:w="http://schemas.openxmlformats.org/wordprocessingml/2006/main" xmlns:w14="http://schemas.microsoft.com/office/word/2010/wordml" xmlns:w15="http://schemas.microsoft.com/office/word/2012/wordml" xmlns:w16se="http://schemas.microsoft.com/office/word/2015/wordml/symex" mc:Ignorable="w14 w15 w16se">
   <w:docDefaults>
     <w:rPrDefault>
       <w:rPr>
@@ -642,7 +868,7 @@
       </w:pPr>
     </w:pPrDefault>
   </w:docDefaults>
-  <w:latentStyles w:defLockedState="0" w:defUIPriority="99" w:defSemiHidden="0" w:defUnhideWhenUsed="0" w:defQFormat="0" w:count="375">
+  <w:latentStyles w:defLockedState="0" w:defUIPriority="99" w:defSemiHidden="0" w:defUnhideWhenUsed="0" w:defQFormat="0" w:count="371">
     <w:lsdException w:name="Normal" w:uiPriority="0" w:qFormat="1"/>
     <w:lsdException w:name="heading 1" w:uiPriority="9" w:qFormat="1"/>
     <w:lsdException w:name="heading 2" w:semiHidden="1" w:uiPriority="9" w:unhideWhenUsed="1" w:qFormat="1"/>
@@ -1014,22 +1240,18 @@
     <w:lsdException w:name="List Table 5 Dark Accent 6" w:uiPriority="50"/>
     <w:lsdException w:name="List Table 6 Colorful Accent 6" w:uiPriority="51"/>
     <w:lsdException w:name="List Table 7 Colorful Accent 6" w:uiPriority="52"/>
-    <w:lsdException w:name="Mention" w:semiHidden="1" w:unhideWhenUsed="1"/>
-    <w:lsdException w:name="Smart Hyperlink" w:semiHidden="1" w:unhideWhenUsed="1"/>
-    <w:lsdException w:name="Hashtag" w:semiHidden="1" w:unhideWhenUsed="1"/>
-    <w:lsdException w:name="Unresolved Mention" w:semiHidden="1" w:unhideWhenUsed="1"/>
   </w:latentStyles>
   <w:style w:type="paragraph" w:default="1" w:styleId="Normal">
     <w:name w:val="Normal"/>
     <w:qFormat/>
   </w:style>
-  <w:style w:type="character" w:default="1" w:styleId="Fuentedeprrafopredeter">
+  <w:style w:type="character" w:default="1" w:styleId="DefaultParagraphFont">
     <w:name w:val="Default Paragraph Font"/>
     <w:uiPriority w:val="1"/>
     <w:semiHidden/>
     <w:unhideWhenUsed/>
   </w:style>
-  <w:style w:type="table" w:default="1" w:styleId="Tablanormal">
+  <w:style w:type="table" w:default="1" w:styleId="TableNormal">
     <w:name w:val="Normal Table"/>
     <w:uiPriority w:val="99"/>
     <w:semiHidden/>
@@ -1044,11 +1266,109 @@
       </w:tblCellMar>
     </w:tblPr>
   </w:style>
-  <w:style w:type="numbering" w:default="1" w:styleId="Sinlista">
+  <w:style w:type="numbering" w:default="1" w:styleId="NoList">
     <w:name w:val="No List"/>
     <w:uiPriority w:val="99"/>
     <w:semiHidden/>
     <w:unhideWhenUsed/>
+  </w:style>
+  <w:style w:type="character" w:styleId="CommentReference">
+    <w:name w:val="annotation reference"/>
+    <w:basedOn w:val="DefaultParagraphFont"/>
+    <w:uiPriority w:val="99"/>
+    <w:semiHidden/>
+    <w:unhideWhenUsed/>
+    <w:rsid w:val="007C56AA"/>
+    <w:rPr>
+      <w:sz w:val="16"/>
+      <w:szCs w:val="16"/>
+    </w:rPr>
+  </w:style>
+  <w:style w:type="paragraph" w:styleId="CommentText">
+    <w:name w:val="annotation text"/>
+    <w:basedOn w:val="Normal"/>
+    <w:link w:val="CommentTextChar"/>
+    <w:uiPriority w:val="99"/>
+    <w:semiHidden/>
+    <w:unhideWhenUsed/>
+    <w:rsid w:val="007C56AA"/>
+    <w:pPr>
+      <w:spacing w:line="240" w:lineRule="auto"/>
+    </w:pPr>
+    <w:rPr>
+      <w:sz w:val="20"/>
+      <w:szCs w:val="20"/>
+    </w:rPr>
+  </w:style>
+  <w:style w:type="character" w:customStyle="1" w:styleId="CommentTextChar">
+    <w:name w:val="Comment Text Char"/>
+    <w:basedOn w:val="DefaultParagraphFont"/>
+    <w:link w:val="CommentText"/>
+    <w:uiPriority w:val="99"/>
+    <w:semiHidden/>
+    <w:rsid w:val="007C56AA"/>
+    <w:rPr>
+      <w:sz w:val="20"/>
+      <w:szCs w:val="20"/>
+    </w:rPr>
+  </w:style>
+  <w:style w:type="paragraph" w:styleId="CommentSubject">
+    <w:name w:val="annotation subject"/>
+    <w:basedOn w:val="CommentText"/>
+    <w:next w:val="CommentText"/>
+    <w:link w:val="CommentSubjectChar"/>
+    <w:uiPriority w:val="99"/>
+    <w:semiHidden/>
+    <w:unhideWhenUsed/>
+    <w:rsid w:val="007C56AA"/>
+    <w:rPr>
+      <w:b/>
+      <w:bCs/>
+    </w:rPr>
+  </w:style>
+  <w:style w:type="character" w:customStyle="1" w:styleId="CommentSubjectChar">
+    <w:name w:val="Comment Subject Char"/>
+    <w:basedOn w:val="CommentTextChar"/>
+    <w:link w:val="CommentSubject"/>
+    <w:uiPriority w:val="99"/>
+    <w:semiHidden/>
+    <w:rsid w:val="007C56AA"/>
+    <w:rPr>
+      <w:b/>
+      <w:bCs/>
+      <w:sz w:val="20"/>
+      <w:szCs w:val="20"/>
+    </w:rPr>
+  </w:style>
+  <w:style w:type="paragraph" w:styleId="BalloonText">
+    <w:name w:val="Balloon Text"/>
+    <w:basedOn w:val="Normal"/>
+    <w:link w:val="BalloonTextChar"/>
+    <w:uiPriority w:val="99"/>
+    <w:semiHidden/>
+    <w:unhideWhenUsed/>
+    <w:rsid w:val="007C56AA"/>
+    <w:pPr>
+      <w:spacing w:after="0" w:line="240" w:lineRule="auto"/>
+    </w:pPr>
+    <w:rPr>
+      <w:rFonts w:ascii="Segoe UI" w:hAnsi="Segoe UI" w:cs="Segoe UI"/>
+      <w:sz w:val="18"/>
+      <w:szCs w:val="18"/>
+    </w:rPr>
+  </w:style>
+  <w:style w:type="character" w:customStyle="1" w:styleId="BalloonTextChar">
+    <w:name w:val="Balloon Text Char"/>
+    <w:basedOn w:val="DefaultParagraphFont"/>
+    <w:link w:val="BalloonText"/>
+    <w:uiPriority w:val="99"/>
+    <w:semiHidden/>
+    <w:rsid w:val="007C56AA"/>
+    <w:rPr>
+      <w:rFonts w:ascii="Segoe UI" w:hAnsi="Segoe UI" w:cs="Segoe UI"/>
+      <w:sz w:val="18"/>
+      <w:szCs w:val="18"/>
+    </w:rPr>
   </w:style>
 </w:styles>
 </file>

</xml_diff>